<commit_message>
Final update for Assignment 2 document
</commit_message>
<xml_diff>
--- a/Assignment 2.docx
+++ b/Assignment 2.docx
@@ -515,6 +515,7 @@
         <w:pStyle w:val="Heading3"/>
       </w:pPr>
       <w:r>
+        <w:lastRenderedPageBreak/>
         <w:t xml:space="preserve">Task </w:t>
       </w:r>
       <w:r>
@@ -522,6 +523,45 @@
       </w:r>
       <w:r>
         <w:t>:</w:t>
+      </w:r>
+    </w:p>
+    <w:p>
+      <w:r>
+        <w:drawing>
+          <wp:inline distT="0" distB="0" distL="0" distR="0" wp14:anchorId="52DD30B8" wp14:editId="6256E9FC">
+            <wp:extent cx="5943600" cy="1602105"/>
+            <wp:effectExtent l="0" t="0" r="0" b="0"/>
+            <wp:docPr id="12" name="Picture 12" descr="Text&#10;&#10;Description automatically generated"/>
+            <wp:cNvGraphicFramePr>
+              <a:graphicFrameLocks xmlns:a="http://schemas.openxmlformats.org/drawingml/2006/main" noChangeAspect="1"/>
+            </wp:cNvGraphicFramePr>
+            <a:graphic xmlns:a="http://schemas.openxmlformats.org/drawingml/2006/main">
+              <a:graphicData uri="http://schemas.openxmlformats.org/drawingml/2006/picture">
+                <pic:pic xmlns:pic="http://schemas.openxmlformats.org/drawingml/2006/picture">
+                  <pic:nvPicPr>
+                    <pic:cNvPr id="12" name="Picture 12" descr="Text&#10;&#10;Description automatically generated"/>
+                    <pic:cNvPicPr/>
+                  </pic:nvPicPr>
+                  <pic:blipFill>
+                    <a:blip r:embed="rId14"/>
+                    <a:stretch>
+                      <a:fillRect/>
+                    </a:stretch>
+                  </pic:blipFill>
+                  <pic:spPr>
+                    <a:xfrm>
+                      <a:off x="0" y="0"/>
+                      <a:ext cx="5943600" cy="1602105"/>
+                    </a:xfrm>
+                    <a:prstGeom prst="rect">
+                      <a:avLst/>
+                    </a:prstGeom>
+                  </pic:spPr>
+                </pic:pic>
+              </a:graphicData>
+            </a:graphic>
+          </wp:inline>
+        </w:drawing>
       </w:r>
     </w:p>
     <w:p>
@@ -538,7 +578,45 @@
         <w:t>:</w:t>
       </w:r>
     </w:p>
-    <w:p/>
+    <w:p>
+      <w:r>
+        <w:drawing>
+          <wp:inline distT="0" distB="0" distL="0" distR="0" wp14:anchorId="2D388C2A" wp14:editId="767E8D2E">
+            <wp:extent cx="5943600" cy="1784985"/>
+            <wp:effectExtent l="0" t="0" r="0" b="5715"/>
+            <wp:docPr id="11" name="Picture 11" descr="Text&#10;&#10;Description automatically generated"/>
+            <wp:cNvGraphicFramePr>
+              <a:graphicFrameLocks xmlns:a="http://schemas.openxmlformats.org/drawingml/2006/main" noChangeAspect="1"/>
+            </wp:cNvGraphicFramePr>
+            <a:graphic xmlns:a="http://schemas.openxmlformats.org/drawingml/2006/main">
+              <a:graphicData uri="http://schemas.openxmlformats.org/drawingml/2006/picture">
+                <pic:pic xmlns:pic="http://schemas.openxmlformats.org/drawingml/2006/picture">
+                  <pic:nvPicPr>
+                    <pic:cNvPr id="11" name="Picture 11" descr="Text&#10;&#10;Description automatically generated"/>
+                    <pic:cNvPicPr/>
+                  </pic:nvPicPr>
+                  <pic:blipFill>
+                    <a:blip r:embed="rId15"/>
+                    <a:stretch>
+                      <a:fillRect/>
+                    </a:stretch>
+                  </pic:blipFill>
+                  <pic:spPr>
+                    <a:xfrm>
+                      <a:off x="0" y="0"/>
+                      <a:ext cx="5943600" cy="1784985"/>
+                    </a:xfrm>
+                    <a:prstGeom prst="rect">
+                      <a:avLst/>
+                    </a:prstGeom>
+                  </pic:spPr>
+                </pic:pic>
+              </a:graphicData>
+            </a:graphic>
+          </wp:inline>
+        </w:drawing>
+      </w:r>
+    </w:p>
     <w:p/>
     <w:p/>
     <w:p/>

</xml_diff>